<commit_message>
static files with templates render
</commit_message>
<xml_diff>
--- a/app2/app2.docx
+++ b/app2/app2.docx
@@ -14,124 +14,10 @@
           <w:lang w:eastAsia="ru-RU"/>
         </w:rPr>
         <w:drawing>
-          <wp:inline distT="0" distB="0" distL="0" distR="0" wp14:anchorId="49B1B768" wp14:editId="41D5FF00">
-            <wp:extent cx="9207610" cy="500712"/>
+          <wp:inline distT="0" distB="0" distL="0" distR="0" wp14:anchorId="16C11410" wp14:editId="02CEEFC0">
+            <wp:extent cx="5943600" cy="332740"/>
             <wp:effectExtent l="0" t="0" r="0" b="0"/>
             <wp:docPr id="1" name="Picture 1"/>
-            <wp:cNvGraphicFramePr>
-              <a:graphicFrameLocks xmlns:a="http://schemas.openxmlformats.org/drawingml/2006/main" noChangeAspect="1"/>
-            </wp:cNvGraphicFramePr>
-            <a:graphic xmlns:a="http://schemas.openxmlformats.org/drawingml/2006/main">
-              <a:graphicData uri="http://schemas.openxmlformats.org/drawingml/2006/picture">
-                <pic:pic xmlns:pic="http://schemas.openxmlformats.org/drawingml/2006/picture">
-                  <pic:nvPicPr>
-                    <pic:cNvPr id="0" name=""/>
-                    <pic:cNvPicPr/>
-                  </pic:nvPicPr>
-                  <pic:blipFill>
-                    <a:blip r:embed="rId5"/>
-                    <a:stretch>
-                      <a:fillRect/>
-                    </a:stretch>
-                  </pic:blipFill>
-                  <pic:spPr>
-                    <a:xfrm>
-                      <a:off x="0" y="0"/>
-                      <a:ext cx="9208824" cy="500778"/>
-                    </a:xfrm>
-                    <a:prstGeom prst="rect">
-                      <a:avLst/>
-                    </a:prstGeom>
-                  </pic:spPr>
-                </pic:pic>
-              </a:graphicData>
-            </a:graphic>
-          </wp:inline>
-        </w:drawing>
-      </w:r>
-    </w:p>
-    <w:p>
-      <w:pPr>
-        <w:rPr>
-          <w:lang w:val="en-GB"/>
-        </w:rPr>
-      </w:pPr>
-    </w:p>
-    <w:p>
-      <w:pPr>
-        <w:pBdr>
-          <w:top w:val="single" w:sz="6" w:space="1" w:color="auto"/>
-          <w:bottom w:val="single" w:sz="6" w:space="1" w:color="auto"/>
-        </w:pBdr>
-        <w:rPr>
-          <w:lang w:val="en-GB"/>
-        </w:rPr>
-      </w:pPr>
-      <w:r>
-        <w:rPr>
-          <w:noProof/>
-          <w:lang w:eastAsia="ru-RU"/>
-        </w:rPr>
-        <w:drawing>
-          <wp:inline distT="0" distB="0" distL="0" distR="0" wp14:anchorId="3B8B0AEE" wp14:editId="602F2CE4">
-            <wp:extent cx="2705100" cy="1543050"/>
-            <wp:effectExtent l="0" t="0" r="0" b="0"/>
-            <wp:docPr id="2" name="Picture 2"/>
-            <wp:cNvGraphicFramePr>
-              <a:graphicFrameLocks xmlns:a="http://schemas.openxmlformats.org/drawingml/2006/main" noChangeAspect="1"/>
-            </wp:cNvGraphicFramePr>
-            <a:graphic xmlns:a="http://schemas.openxmlformats.org/drawingml/2006/main">
-              <a:graphicData uri="http://schemas.openxmlformats.org/drawingml/2006/picture">
-                <pic:pic xmlns:pic="http://schemas.openxmlformats.org/drawingml/2006/picture">
-                  <pic:nvPicPr>
-                    <pic:cNvPr id="0" name=""/>
-                    <pic:cNvPicPr/>
-                  </pic:nvPicPr>
-                  <pic:blipFill>
-                    <a:blip r:embed="rId6"/>
-                    <a:stretch>
-                      <a:fillRect/>
-                    </a:stretch>
-                  </pic:blipFill>
-                  <pic:spPr>
-                    <a:xfrm>
-                      <a:off x="0" y="0"/>
-                      <a:ext cx="2705100" cy="1543050"/>
-                    </a:xfrm>
-                    <a:prstGeom prst="rect">
-                      <a:avLst/>
-                    </a:prstGeom>
-                  </pic:spPr>
-                </pic:pic>
-              </a:graphicData>
-            </a:graphic>
-          </wp:inline>
-        </w:drawing>
-      </w:r>
-    </w:p>
-    <w:p>
-      <w:pPr>
-        <w:rPr>
-          <w:lang w:val="en-GB"/>
-        </w:rPr>
-      </w:pPr>
-    </w:p>
-    <w:p>
-      <w:pPr>
-        <w:rPr>
-          <w:lang w:val="en-GB"/>
-        </w:rPr>
-      </w:pPr>
-      <w:r>
-        <w:rPr>
-          <w:noProof/>
-          <w:lang w:eastAsia="ru-RU"/>
-        </w:rPr>
-        <w:drawing>
-          <wp:inline distT="0" distB="0" distL="0" distR="0" wp14:anchorId="2049C989" wp14:editId="335D7319">
-            <wp:extent cx="2790825" cy="1038225"/>
-            <wp:effectExtent l="0" t="0" r="9525" b="9525"/>
-            <wp:docPr id="3" name="Picture 3"/>
             <wp:cNvGraphicFramePr>
               <a:graphicFrameLocks xmlns:a="http://schemas.openxmlformats.org/drawingml/2006/main" noChangeAspect="1"/>
             </wp:cNvGraphicFramePr>
@@ -151,7 +37,7 @@
                   <pic:spPr>
                     <a:xfrm>
                       <a:off x="0" y="0"/>
-                      <a:ext cx="2790825" cy="1038225"/>
+                      <a:ext cx="5943600" cy="332740"/>
                     </a:xfrm>
                     <a:prstGeom prst="rect">
                       <a:avLst/>
@@ -166,13 +52,17 @@
     </w:p>
     <w:p>
       <w:pPr>
+        <w:rPr>
+          <w:lang w:val="en-GB"/>
+        </w:rPr>
+      </w:pPr>
+    </w:p>
+    <w:p>
+      <w:pPr>
         <w:pBdr>
           <w:top w:val="single" w:sz="6" w:space="1" w:color="auto"/>
           <w:bottom w:val="single" w:sz="6" w:space="1" w:color="auto"/>
         </w:pBdr>
-        <w:rPr>
-          <w:lang w:val="en-GB"/>
-        </w:rPr>
       </w:pPr>
       <w:r>
         <w:rPr>
@@ -180,10 +70,10 @@
           <w:lang w:eastAsia="ru-RU"/>
         </w:rPr>
         <w:drawing>
-          <wp:inline distT="0" distB="0" distL="0" distR="0" wp14:anchorId="001E75D5" wp14:editId="2B9B21CE">
-            <wp:extent cx="2590800" cy="1352550"/>
-            <wp:effectExtent l="0" t="0" r="0" b="0"/>
-            <wp:docPr id="6" name="Picture 6"/>
+          <wp:inline distT="0" distB="0" distL="0" distR="0" wp14:anchorId="2408DED2" wp14:editId="01997C33">
+            <wp:extent cx="2352675" cy="1495425"/>
+            <wp:effectExtent l="0" t="0" r="9525" b="9525"/>
+            <wp:docPr id="7" name="Picture 7"/>
             <wp:cNvGraphicFramePr>
               <a:graphicFrameLocks xmlns:a="http://schemas.openxmlformats.org/drawingml/2006/main" noChangeAspect="1"/>
             </wp:cNvGraphicFramePr>
@@ -203,7 +93,7 @@
                   <pic:spPr>
                     <a:xfrm>
                       <a:off x="0" y="0"/>
-                      <a:ext cx="2590800" cy="1352550"/>
+                      <a:ext cx="2352675" cy="1495425"/>
                     </a:xfrm>
                     <a:prstGeom prst="rect">
                       <a:avLst/>
@@ -218,10 +108,13 @@
     </w:p>
     <w:p>
       <w:pPr>
-        <w:pBdr>
-          <w:bottom w:val="single" w:sz="6" w:space="1" w:color="auto"/>
-          <w:between w:val="single" w:sz="6" w:space="1" w:color="auto"/>
-        </w:pBdr>
+        <w:rPr>
+          <w:lang w:val="en-GB"/>
+        </w:rPr>
+      </w:pPr>
+    </w:p>
+    <w:p>
+      <w:pPr>
         <w:rPr>
           <w:lang w:val="en-GB"/>
         </w:rPr>
@@ -232,10 +125,10 @@
           <w:lang w:eastAsia="ru-RU"/>
         </w:rPr>
         <w:drawing>
-          <wp:inline distT="0" distB="0" distL="0" distR="0" wp14:anchorId="796CA2DE" wp14:editId="57B10E5E">
-            <wp:extent cx="9329844" cy="691764"/>
-            <wp:effectExtent l="0" t="0" r="5080" b="0"/>
-            <wp:docPr id="5" name="Picture 5"/>
+          <wp:inline distT="0" distB="0" distL="0" distR="0" wp14:anchorId="33B68D3B" wp14:editId="7D54EED7">
+            <wp:extent cx="2790825" cy="1038225"/>
+            <wp:effectExtent l="0" t="0" r="9525" b="9525"/>
+            <wp:docPr id="3" name="Picture 3"/>
             <wp:cNvGraphicFramePr>
               <a:graphicFrameLocks xmlns:a="http://schemas.openxmlformats.org/drawingml/2006/main" noChangeAspect="1"/>
             </wp:cNvGraphicFramePr>
@@ -255,7 +148,7 @@
                   <pic:spPr>
                     <a:xfrm>
                       <a:off x="0" y="0"/>
-                      <a:ext cx="9401697" cy="697092"/>
+                      <a:ext cx="2790825" cy="1038225"/>
                     </a:xfrm>
                     <a:prstGeom prst="rect">
                       <a:avLst/>
@@ -270,6 +163,117 @@
     </w:p>
     <w:p>
       <w:pPr>
+        <w:pBdr>
+          <w:top w:val="single" w:sz="6" w:space="1" w:color="auto"/>
+          <w:bottom w:val="single" w:sz="6" w:space="1" w:color="auto"/>
+        </w:pBdr>
+        <w:rPr>
+          <w:lang w:val="en-GB"/>
+        </w:rPr>
+      </w:pPr>
+      <w:r>
+        <w:rPr>
+          <w:noProof/>
+          <w:lang w:eastAsia="ru-RU"/>
+        </w:rPr>
+        <w:drawing>
+          <wp:inline distT="0" distB="0" distL="0" distR="0" wp14:anchorId="36BA3D40" wp14:editId="3E12BAA1">
+            <wp:extent cx="2695575" cy="1276350"/>
+            <wp:effectExtent l="0" t="0" r="9525" b="0"/>
+            <wp:docPr id="8" name="Picture 8"/>
+            <wp:cNvGraphicFramePr>
+              <a:graphicFrameLocks xmlns:a="http://schemas.openxmlformats.org/drawingml/2006/main" noChangeAspect="1"/>
+            </wp:cNvGraphicFramePr>
+            <a:graphic xmlns:a="http://schemas.openxmlformats.org/drawingml/2006/main">
+              <a:graphicData uri="http://schemas.openxmlformats.org/drawingml/2006/picture">
+                <pic:pic xmlns:pic="http://schemas.openxmlformats.org/drawingml/2006/picture">
+                  <pic:nvPicPr>
+                    <pic:cNvPr id="0" name=""/>
+                    <pic:cNvPicPr/>
+                  </pic:nvPicPr>
+                  <pic:blipFill>
+                    <a:blip r:embed="rId10"/>
+                    <a:stretch>
+                      <a:fillRect/>
+                    </a:stretch>
+                  </pic:blipFill>
+                  <pic:spPr>
+                    <a:xfrm>
+                      <a:off x="0" y="0"/>
+                      <a:ext cx="2695575" cy="1276350"/>
+                    </a:xfrm>
+                    <a:prstGeom prst="rect">
+                      <a:avLst/>
+                    </a:prstGeom>
+                  </pic:spPr>
+                </pic:pic>
+              </a:graphicData>
+            </a:graphic>
+          </wp:inline>
+        </w:drawing>
+      </w:r>
+    </w:p>
+    <w:p>
+      <w:pPr>
+        <w:pBdr>
+          <w:bottom w:val="single" w:sz="6" w:space="17" w:color="auto"/>
+          <w:between w:val="single" w:sz="6" w:space="1" w:color="auto"/>
+        </w:pBdr>
+        <w:rPr>
+          <w:lang w:val="en-GB"/>
+        </w:rPr>
+      </w:pPr>
+      <w:r>
+        <w:rPr>
+          <w:noProof/>
+          <w:lang w:eastAsia="ru-RU"/>
+        </w:rPr>
+        <w:drawing>
+          <wp:inline distT="0" distB="0" distL="0" distR="0" wp14:anchorId="24599C87" wp14:editId="1CD6AA8E">
+            <wp:extent cx="2952750" cy="981075"/>
+            <wp:effectExtent l="0" t="0" r="0" b="9525"/>
+            <wp:docPr id="9" name="Picture 9"/>
+            <wp:cNvGraphicFramePr>
+              <a:graphicFrameLocks xmlns:a="http://schemas.openxmlformats.org/drawingml/2006/main" noChangeAspect="1"/>
+            </wp:cNvGraphicFramePr>
+            <a:graphic xmlns:a="http://schemas.openxmlformats.org/drawingml/2006/main">
+              <a:graphicData uri="http://schemas.openxmlformats.org/drawingml/2006/picture">
+                <pic:pic xmlns:pic="http://schemas.openxmlformats.org/drawingml/2006/picture">
+                  <pic:nvPicPr>
+                    <pic:cNvPr id="0" name=""/>
+                    <pic:cNvPicPr/>
+                  </pic:nvPicPr>
+                  <pic:blipFill>
+                    <a:blip r:embed="rId11"/>
+                    <a:stretch>
+                      <a:fillRect/>
+                    </a:stretch>
+                  </pic:blipFill>
+                  <pic:spPr>
+                    <a:xfrm>
+                      <a:off x="0" y="0"/>
+                      <a:ext cx="2952750" cy="981075"/>
+                    </a:xfrm>
+                    <a:prstGeom prst="rect">
+                      <a:avLst/>
+                    </a:prstGeom>
+                  </pic:spPr>
+                </pic:pic>
+              </a:graphicData>
+            </a:graphic>
+          </wp:inline>
+        </w:drawing>
+      </w:r>
+    </w:p>
+    <w:p>
+      <w:pPr>
+        <w:rPr>
+          <w:lang w:val="en-GB"/>
+        </w:rPr>
+      </w:pPr>
+    </w:p>
+    <w:p>
+      <w:pPr>
         <w:rPr>
           <w:lang w:val="en-GB"/>
         </w:rPr>
@@ -282,14 +286,48 @@
         </w:rPr>
       </w:pPr>
       <w:bookmarkStart w:id="0" w:name="_GoBack"/>
+      <w:r>
+        <w:rPr>
+          <w:noProof/>
+          <w:lang w:eastAsia="ru-RU"/>
+        </w:rPr>
+        <w:drawing>
+          <wp:inline distT="0" distB="0" distL="0" distR="0" wp14:anchorId="72588A61" wp14:editId="234E5D15">
+            <wp:extent cx="9155510" cy="680795"/>
+            <wp:effectExtent l="0" t="0" r="7620" b="5080"/>
+            <wp:docPr id="10" name="Picture 10"/>
+            <wp:cNvGraphicFramePr>
+              <a:graphicFrameLocks xmlns:a="http://schemas.openxmlformats.org/drawingml/2006/main" noChangeAspect="1"/>
+            </wp:cNvGraphicFramePr>
+            <a:graphic xmlns:a="http://schemas.openxmlformats.org/drawingml/2006/main">
+              <a:graphicData uri="http://schemas.openxmlformats.org/drawingml/2006/picture">
+                <pic:pic xmlns:pic="http://schemas.openxmlformats.org/drawingml/2006/picture">
+                  <pic:nvPicPr>
+                    <pic:cNvPr id="0" name=""/>
+                    <pic:cNvPicPr/>
+                  </pic:nvPicPr>
+                  <pic:blipFill>
+                    <a:blip r:embed="rId12"/>
+                    <a:stretch>
+                      <a:fillRect/>
+                    </a:stretch>
+                  </pic:blipFill>
+                  <pic:spPr>
+                    <a:xfrm>
+                      <a:off x="0" y="0"/>
+                      <a:ext cx="9149391" cy="680340"/>
+                    </a:xfrm>
+                    <a:prstGeom prst="rect">
+                      <a:avLst/>
+                    </a:prstGeom>
+                  </pic:spPr>
+                </pic:pic>
+              </a:graphicData>
+            </a:graphic>
+          </wp:inline>
+        </w:drawing>
+      </w:r>
       <w:bookmarkEnd w:id="0"/>
-    </w:p>
-    <w:p>
-      <w:pPr>
-        <w:rPr>
-          <w:lang w:val="en-GB"/>
-        </w:rPr>
-      </w:pPr>
     </w:p>
     <w:sectPr>
       <w:pgSz w:w="16838" w:h="11906" w:orient="landscape"/>
@@ -299,6 +337,44 @@
     </w:sectPr>
   </w:body>
 </w:document>
+</file>
+
+<file path=word/endnotes.xml><?xml version="1.0" encoding="utf-8"?>
+<w:endnotes xmlns:wpc="http://schemas.microsoft.com/office/word/2010/wordprocessingCanvas" xmlns:mc="http://schemas.openxmlformats.org/markup-compatibility/2006" xmlns:o="urn:schemas-microsoft-com:office:office" xmlns:r="http://schemas.openxmlformats.org/officeDocument/2006/relationships" xmlns:m="http://schemas.openxmlformats.org/officeDocument/2006/math" xmlns:v="urn:schemas-microsoft-com:vml" xmlns:wp14="http://schemas.microsoft.com/office/word/2010/wordprocessingDrawing" xmlns:wp="http://schemas.openxmlformats.org/drawingml/2006/wordprocessingDrawing" xmlns:w10="urn:schemas-microsoft-com:office:word" xmlns:w="http://schemas.openxmlformats.org/wordprocessingml/2006/main" xmlns:w14="http://schemas.microsoft.com/office/word/2010/wordml" xmlns:wpg="http://schemas.microsoft.com/office/word/2010/wordprocessingGroup" xmlns:wpi="http://schemas.microsoft.com/office/word/2010/wordprocessingInk" xmlns:wne="http://schemas.microsoft.com/office/word/2006/wordml" xmlns:wps="http://schemas.microsoft.com/office/word/2010/wordprocessingShape" mc:Ignorable="w14 wp14">
+  <w:endnote w:type="separator" w:id="-1">
+    <w:p>
+      <w:r>
+        <w:separator/>
+      </w:r>
+    </w:p>
+  </w:endnote>
+  <w:endnote w:type="continuationSeparator" w:id="0">
+    <w:p>
+      <w:r>
+        <w:continuationSeparator/>
+      </w:r>
+    </w:p>
+  </w:endnote>
+</w:endnotes>
+</file>
+
+<file path=word/footnotes.xml><?xml version="1.0" encoding="utf-8"?>
+<w:footnotes xmlns:wpc="http://schemas.microsoft.com/office/word/2010/wordprocessingCanvas" xmlns:mc="http://schemas.openxmlformats.org/markup-compatibility/2006" xmlns:o="urn:schemas-microsoft-com:office:office" xmlns:r="http://schemas.openxmlformats.org/officeDocument/2006/relationships" xmlns:m="http://schemas.openxmlformats.org/officeDocument/2006/math" xmlns:v="urn:schemas-microsoft-com:vml" xmlns:wp14="http://schemas.microsoft.com/office/word/2010/wordprocessingDrawing" xmlns:wp="http://schemas.openxmlformats.org/drawingml/2006/wordprocessingDrawing" xmlns:w10="urn:schemas-microsoft-com:office:word" xmlns:w="http://schemas.openxmlformats.org/wordprocessingml/2006/main" xmlns:w14="http://schemas.microsoft.com/office/word/2010/wordml" xmlns:wpg="http://schemas.microsoft.com/office/word/2010/wordprocessingGroup" xmlns:wpi="http://schemas.microsoft.com/office/word/2010/wordprocessingInk" xmlns:wne="http://schemas.microsoft.com/office/word/2006/wordml" xmlns:wps="http://schemas.microsoft.com/office/word/2010/wordprocessingShape" mc:Ignorable="w14 wp14">
+  <w:footnote w:type="separator" w:id="-1">
+    <w:p>
+      <w:r>
+        <w:separator/>
+      </w:r>
+    </w:p>
+  </w:footnote>
+  <w:footnote w:type="continuationSeparator" w:id="0">
+    <w:p>
+      <w:r>
+        <w:continuationSeparator/>
+      </w:r>
+    </w:p>
+  </w:footnote>
+</w:footnotes>
 </file>
 
 <file path=word/styles.xml><?xml version="1.0" encoding="utf-8"?>
@@ -473,7 +549,6 @@
   <w:style w:type="character" w:default="1" w:styleId="DefaultParagraphFont">
     <w:name w:val="Default Paragraph Font"/>
     <w:uiPriority w:val="1"/>
-    <w:semiHidden/>
     <w:unhideWhenUsed/>
   </w:style>
   <w:style w:type="table" w:default="1" w:styleId="TableNormal">
@@ -522,6 +597,56 @@
       <w:rFonts w:ascii="Tahoma" w:hAnsi="Tahoma" w:cs="Tahoma"/>
       <w:sz w:val="16"/>
       <w:szCs w:val="16"/>
+    </w:rPr>
+  </w:style>
+  <w:style w:type="paragraph" w:styleId="Header">
+    <w:name w:val="header"/>
+    <w:basedOn w:val="Normal"/>
+    <w:link w:val="HeaderChar"/>
+    <w:uiPriority w:val="99"/>
+    <w:unhideWhenUsed/>
+    <w:rsid w:val="00C85971"/>
+    <w:pPr>
+      <w:tabs>
+        <w:tab w:val="center" w:pos="4513"/>
+        <w:tab w:val="right" w:pos="9026"/>
+      </w:tabs>
+    </w:pPr>
+  </w:style>
+  <w:style w:type="character" w:customStyle="1" w:styleId="HeaderChar">
+    <w:name w:val="Header Char"/>
+    <w:basedOn w:val="DefaultParagraphFont"/>
+    <w:link w:val="Header"/>
+    <w:uiPriority w:val="99"/>
+    <w:rsid w:val="00C85971"/>
+    <w:rPr>
+      <w:rFonts w:ascii="Arial" w:hAnsi="Arial"/>
+      <w:sz w:val="20"/>
+    </w:rPr>
+  </w:style>
+  <w:style w:type="paragraph" w:styleId="Footer">
+    <w:name w:val="footer"/>
+    <w:basedOn w:val="Normal"/>
+    <w:link w:val="FooterChar"/>
+    <w:uiPriority w:val="99"/>
+    <w:unhideWhenUsed/>
+    <w:rsid w:val="00C85971"/>
+    <w:pPr>
+      <w:tabs>
+        <w:tab w:val="center" w:pos="4513"/>
+        <w:tab w:val="right" w:pos="9026"/>
+      </w:tabs>
+    </w:pPr>
+  </w:style>
+  <w:style w:type="character" w:customStyle="1" w:styleId="FooterChar">
+    <w:name w:val="Footer Char"/>
+    <w:basedOn w:val="DefaultParagraphFont"/>
+    <w:link w:val="Footer"/>
+    <w:uiPriority w:val="99"/>
+    <w:rsid w:val="00C85971"/>
+    <w:rPr>
+      <w:rFonts w:ascii="Arial" w:hAnsi="Arial"/>
+      <w:sz w:val="20"/>
     </w:rPr>
   </w:style>
 </w:styles>
@@ -699,7 +824,6 @@
   <w:style w:type="character" w:default="1" w:styleId="DefaultParagraphFont">
     <w:name w:val="Default Paragraph Font"/>
     <w:uiPriority w:val="1"/>
-    <w:semiHidden/>
     <w:unhideWhenUsed/>
   </w:style>
   <w:style w:type="table" w:default="1" w:styleId="TableNormal">
@@ -748,6 +872,56 @@
       <w:rFonts w:ascii="Tahoma" w:hAnsi="Tahoma" w:cs="Tahoma"/>
       <w:sz w:val="16"/>
       <w:szCs w:val="16"/>
+    </w:rPr>
+  </w:style>
+  <w:style w:type="paragraph" w:styleId="Header">
+    <w:name w:val="header"/>
+    <w:basedOn w:val="Normal"/>
+    <w:link w:val="HeaderChar"/>
+    <w:uiPriority w:val="99"/>
+    <w:unhideWhenUsed/>
+    <w:rsid w:val="00C85971"/>
+    <w:pPr>
+      <w:tabs>
+        <w:tab w:val="center" w:pos="4513"/>
+        <w:tab w:val="right" w:pos="9026"/>
+      </w:tabs>
+    </w:pPr>
+  </w:style>
+  <w:style w:type="character" w:customStyle="1" w:styleId="HeaderChar">
+    <w:name w:val="Header Char"/>
+    <w:basedOn w:val="DefaultParagraphFont"/>
+    <w:link w:val="Header"/>
+    <w:uiPriority w:val="99"/>
+    <w:rsid w:val="00C85971"/>
+    <w:rPr>
+      <w:rFonts w:ascii="Arial" w:hAnsi="Arial"/>
+      <w:sz w:val="20"/>
+    </w:rPr>
+  </w:style>
+  <w:style w:type="paragraph" w:styleId="Footer">
+    <w:name w:val="footer"/>
+    <w:basedOn w:val="Normal"/>
+    <w:link w:val="FooterChar"/>
+    <w:uiPriority w:val="99"/>
+    <w:unhideWhenUsed/>
+    <w:rsid w:val="00C85971"/>
+    <w:pPr>
+      <w:tabs>
+        <w:tab w:val="center" w:pos="4513"/>
+        <w:tab w:val="right" w:pos="9026"/>
+      </w:tabs>
+    </w:pPr>
+  </w:style>
+  <w:style w:type="character" w:customStyle="1" w:styleId="FooterChar">
+    <w:name w:val="Footer Char"/>
+    <w:basedOn w:val="DefaultParagraphFont"/>
+    <w:link w:val="Footer"/>
+    <w:uiPriority w:val="99"/>
+    <w:rsid w:val="00C85971"/>
+    <w:rPr>
+      <w:rFonts w:ascii="Arial" w:hAnsi="Arial"/>
+      <w:sz w:val="20"/>
     </w:rPr>
   </w:style>
 </w:styles>

</xml_diff>